<commit_message>
Update wiki how-to documents by adding a doc "How-to Configure & Run the Application"
</commit_message>
<xml_diff>
--- a/assets/wiki/How-to-Configure-&-Run-the-Application.docx
+++ b/assets/wiki/How-to-Configure-&-Run-the-Application.docx
@@ -165,7 +165,7 @@
         <w:t>" under "assets\db"</w:t>
       </w:r>
     </w:p>
-    <w:p w14:noSpellErr="1">
+    <w:p>
       <w:pPr>
         <w:pStyle w:val="Normal"/>
       </w:pPr>
@@ -178,7 +178,18 @@
           <w:sz w:val="22"/>
           <w:szCs w:val="22"/>
         </w:rPr>
-        <w:t xml:space="preserve">5) </w:t>
+        <w:t>5)</w:t>
+      </w:r>
+      <w:r>
+        <w:rPr>
+          <w:rFonts w:ascii="Times New Roman" w:hAnsi="Times New Roman" w:eastAsia="Times New Roman" w:cs="Times New Roman"/>
+          <w:b w:val="1"/>
+          <w:bCs w:val="1"/>
+          <w:color w:val="000000" w:themeColor="text1" w:themeTint="FF" w:themeShade="FF"/>
+          <w:sz w:val="22"/>
+          <w:szCs w:val="22"/>
+        </w:rPr>
+        <w:t xml:space="preserve"> </w:t>
       </w:r>
       <w:r>
         <w:rPr>
@@ -189,38 +200,15 @@
           <w:sz w:val="22"/>
           <w:szCs w:val="22"/>
         </w:rPr>
-        <w:t xml:space="preserve">Setup </w:t>
-      </w:r>
-      <w:r>
-        <w:rPr>
-          <w:rFonts w:ascii="Times New Roman" w:hAnsi="Times New Roman" w:eastAsia="Times New Roman" w:cs="Times New Roman"/>
-          <w:b w:val="0"/>
-          <w:bCs w:val="0"/>
-          <w:color w:val="000000" w:themeColor="text1" w:themeTint="FF" w:themeShade="FF"/>
-          <w:sz w:val="22"/>
-          <w:szCs w:val="22"/>
-        </w:rPr>
-        <w:t>SSL on Tomcat by following the steps in the how-to guide that exists under wiki "</w:t>
-      </w:r>
-      <w:r>
-        <w:rPr>
-          <w:rFonts w:ascii="Times New Roman" w:hAnsi="Times New Roman" w:eastAsia="Times New Roman" w:cs="Times New Roman"/>
-          <w:color w:val="000000" w:themeColor="text1" w:themeTint="FF" w:themeShade="FF"/>
-          <w:sz w:val="22"/>
-          <w:szCs w:val="22"/>
-        </w:rPr>
-        <w:t>How-do-I-set-up-SSL-on-Tomcat.pdf</w:t>
-      </w:r>
-      <w:r>
-        <w:rPr>
-          <w:rFonts w:ascii="Times New Roman" w:hAnsi="Times New Roman" w:eastAsia="Times New Roman" w:cs="Times New Roman"/>
-          <w:b w:val="0"/>
-          <w:bCs w:val="0"/>
-          <w:color w:val="000000" w:themeColor="text1" w:themeTint="FF" w:themeShade="FF"/>
-          <w:sz w:val="22"/>
-          <w:szCs w:val="22"/>
-        </w:rPr>
-        <w:t>"</w:t>
+        <w:t xml:space="preserve">Download </w:t>
+      </w:r>
+      <w:r>
+        <w:rPr>
+          <w:rFonts w:ascii="Times New Roman" w:hAnsi="Times New Roman" w:eastAsia="Times New Roman" w:cs="Times New Roman"/>
+          <w:sz w:val="22"/>
+          <w:szCs w:val="22"/>
+        </w:rPr>
+        <w:t>mysql-connector-java-5.0.8-bin.jar and add it to Tomcat Lib directory</w:t>
       </w:r>
     </w:p>
     <w:p w14:noSpellErr="1">
@@ -236,7 +224,87 @@
           <w:sz w:val="22"/>
           <w:szCs w:val="22"/>
         </w:rPr>
-        <w:t>6)</w:t>
+        <w:t>6</w:t>
+      </w:r>
+      <w:r>
+        <w:rPr>
+          <w:rFonts w:ascii="Times New Roman" w:hAnsi="Times New Roman" w:eastAsia="Times New Roman" w:cs="Times New Roman"/>
+          <w:b w:val="1"/>
+          <w:bCs w:val="1"/>
+          <w:color w:val="000000" w:themeColor="text1" w:themeTint="FF" w:themeShade="FF"/>
+          <w:sz w:val="22"/>
+          <w:szCs w:val="22"/>
+        </w:rPr>
+        <w:t xml:space="preserve">) </w:t>
+      </w:r>
+      <w:r>
+        <w:rPr>
+          <w:rFonts w:ascii="Times New Roman" w:hAnsi="Times New Roman" w:eastAsia="Times New Roman" w:cs="Times New Roman"/>
+          <w:b w:val="0"/>
+          <w:bCs w:val="0"/>
+          <w:color w:val="000000" w:themeColor="text1" w:themeTint="FF" w:themeShade="FF"/>
+          <w:sz w:val="22"/>
+          <w:szCs w:val="22"/>
+        </w:rPr>
+        <w:t xml:space="preserve">Setup </w:t>
+      </w:r>
+      <w:r>
+        <w:rPr>
+          <w:rFonts w:ascii="Times New Roman" w:hAnsi="Times New Roman" w:eastAsia="Times New Roman" w:cs="Times New Roman"/>
+          <w:b w:val="0"/>
+          <w:bCs w:val="0"/>
+          <w:color w:val="000000" w:themeColor="text1" w:themeTint="FF" w:themeShade="FF"/>
+          <w:sz w:val="22"/>
+          <w:szCs w:val="22"/>
+        </w:rPr>
+        <w:t>SSL on Tomcat by following the steps in the how-to guide that exists under wiki "</w:t>
+      </w:r>
+      <w:r>
+        <w:rPr>
+          <w:rFonts w:ascii="Times New Roman" w:hAnsi="Times New Roman" w:eastAsia="Times New Roman" w:cs="Times New Roman"/>
+          <w:color w:val="000000" w:themeColor="text1" w:themeTint="FF" w:themeShade="FF"/>
+          <w:sz w:val="22"/>
+          <w:szCs w:val="22"/>
+        </w:rPr>
+        <w:t>How-do-I-set-up-SSL-on-Tomcat.pdf</w:t>
+      </w:r>
+      <w:r>
+        <w:rPr>
+          <w:rFonts w:ascii="Times New Roman" w:hAnsi="Times New Roman" w:eastAsia="Times New Roman" w:cs="Times New Roman"/>
+          <w:b w:val="0"/>
+          <w:bCs w:val="0"/>
+          <w:color w:val="000000" w:themeColor="text1" w:themeTint="FF" w:themeShade="FF"/>
+          <w:sz w:val="22"/>
+          <w:szCs w:val="22"/>
+        </w:rPr>
+        <w:t>"</w:t>
+      </w:r>
+    </w:p>
+    <w:p w14:noSpellErr="1">
+      <w:pPr>
+        <w:pStyle w:val="Normal"/>
+      </w:pPr>
+      <w:r>
+        <w:rPr>
+          <w:rFonts w:ascii="Times New Roman" w:hAnsi="Times New Roman" w:eastAsia="Times New Roman" w:cs="Times New Roman"/>
+          <w:b w:val="1"/>
+          <w:bCs w:val="1"/>
+          <w:color w:val="000000" w:themeColor="text1" w:themeTint="FF" w:themeShade="FF"/>
+          <w:sz w:val="22"/>
+          <w:szCs w:val="22"/>
+        </w:rPr>
+        <w:t>7</w:t>
+      </w:r>
+      <w:r>
+        <w:rPr>
+          <w:rFonts w:ascii="Times New Roman" w:hAnsi="Times New Roman" w:eastAsia="Times New Roman" w:cs="Times New Roman"/>
+          <w:b w:val="1"/>
+          <w:bCs w:val="1"/>
+          <w:color w:val="000000" w:themeColor="text1" w:themeTint="FF" w:themeShade="FF"/>
+          <w:sz w:val="22"/>
+          <w:szCs w:val="22"/>
+        </w:rPr>
+        <w:t>)</w:t>
       </w:r>
       <w:r>
         <w:rPr>

</xml_diff>

<commit_message>
Update wiki pages by adding the new changes of DB connections
</commit_message>
<xml_diff>
--- a/assets/wiki/How-to-Configure-&-Run-the-Application.docx
+++ b/assets/wiki/How-to-Configure-&-Run-the-Application.docx
@@ -142,27 +142,26 @@
           <w:sz w:val="22"/>
           <w:szCs w:val="22"/>
         </w:rPr>
-        <w:t xml:space="preserve"> Install database by running the script "</w:t>
-      </w:r>
-      <w:r>
-        <w:rPr>
-          <w:rFonts w:ascii="Times New Roman" w:hAnsi="Times New Roman" w:eastAsia="Times New Roman" w:cs="Times New Roman"/>
-          <w:color w:val="000000" w:themeColor="text1" w:themeTint="FF" w:themeShade="FF"/>
-          <w:sz w:val="22"/>
-          <w:szCs w:val="22"/>
-        </w:rPr>
-        <w:t>tomcat_realm.sql</w:t>
-      </w:r>
-      <w:r>
-        <w:rPr>
-          <w:rFonts w:ascii="Times New Roman" w:hAnsi="Times New Roman" w:eastAsia="Times New Roman" w:cs="Times New Roman"/>
-          <w:b w:val="0"/>
-          <w:bCs w:val="0"/>
-          <w:color w:val="000000" w:themeColor="text1" w:themeTint="FF" w:themeShade="FF"/>
-          <w:sz w:val="22"/>
-          <w:szCs w:val="22"/>
-        </w:rPr>
-        <w:t>" under "assets\db"</w:t>
+        <w:t xml:space="preserve"> </w:t>
+      </w:r>
+      <w:r>
+        <w:rPr>
+          <w:rFonts w:ascii="Times New Roman" w:hAnsi="Times New Roman" w:eastAsia="Times New Roman" w:cs="Times New Roman"/>
+          <w:b w:val="0"/>
+          <w:bCs w:val="0"/>
+          <w:color w:val="000000" w:themeColor="text1" w:themeTint="FF" w:themeShade="FF"/>
+          <w:sz w:val="22"/>
+          <w:szCs w:val="22"/>
+        </w:rPr>
+        <w:t xml:space="preserve">Download </w:t>
+      </w:r>
+      <w:r>
+        <w:rPr>
+          <w:rFonts w:ascii="Times New Roman" w:hAnsi="Times New Roman" w:eastAsia="Times New Roman" w:cs="Times New Roman"/>
+          <w:sz w:val="22"/>
+          <w:szCs w:val="22"/>
+        </w:rPr>
+        <w:t>mysql-connector-java-5.0.8-bin.jar and add it to Tomcat Lib directory</w:t>
       </w:r>
     </w:p>
     <w:p>
@@ -178,40 +177,74 @@
           <w:sz w:val="22"/>
           <w:szCs w:val="22"/>
         </w:rPr>
-        <w:t>5)</w:t>
-      </w:r>
-      <w:r>
-        <w:rPr>
-          <w:rFonts w:ascii="Times New Roman" w:hAnsi="Times New Roman" w:eastAsia="Times New Roman" w:cs="Times New Roman"/>
-          <w:b w:val="1"/>
-          <w:bCs w:val="1"/>
-          <w:color w:val="000000" w:themeColor="text1" w:themeTint="FF" w:themeShade="FF"/>
-          <w:sz w:val="22"/>
-          <w:szCs w:val="22"/>
-        </w:rPr>
-        <w:t xml:space="preserve"> </w:t>
-      </w:r>
-      <w:r>
-        <w:rPr>
-          <w:rFonts w:ascii="Times New Roman" w:hAnsi="Times New Roman" w:eastAsia="Times New Roman" w:cs="Times New Roman"/>
-          <w:b w:val="0"/>
-          <w:bCs w:val="0"/>
-          <w:color w:val="000000" w:themeColor="text1" w:themeTint="FF" w:themeShade="FF"/>
-          <w:sz w:val="22"/>
-          <w:szCs w:val="22"/>
-        </w:rPr>
-        <w:t xml:space="preserve">Download </w:t>
-      </w:r>
-      <w:r>
-        <w:rPr>
-          <w:rFonts w:ascii="Times New Roman" w:hAnsi="Times New Roman" w:eastAsia="Times New Roman" w:cs="Times New Roman"/>
-          <w:sz w:val="22"/>
-          <w:szCs w:val="22"/>
-        </w:rPr>
-        <w:t>mysql-connector-java-5.0.8-bin.jar and add it to Tomcat Lib directory</w:t>
-      </w:r>
-    </w:p>
-    <w:p w14:noSpellErr="1">
+        <w:t>5</w:t>
+      </w:r>
+      <w:r>
+        <w:rPr>
+          <w:rFonts w:ascii="Times New Roman" w:hAnsi="Times New Roman" w:eastAsia="Times New Roman" w:cs="Times New Roman"/>
+          <w:b w:val="1"/>
+          <w:bCs w:val="1"/>
+          <w:color w:val="000000" w:themeColor="text1" w:themeTint="FF" w:themeShade="FF"/>
+          <w:sz w:val="22"/>
+          <w:szCs w:val="22"/>
+        </w:rPr>
+        <w:t>)</w:t>
+      </w:r>
+      <w:r>
+        <w:rPr>
+          <w:rFonts w:ascii="Times New Roman" w:hAnsi="Times New Roman" w:eastAsia="Times New Roman" w:cs="Times New Roman"/>
+          <w:b w:val="0"/>
+          <w:bCs w:val="0"/>
+          <w:color w:val="000000" w:themeColor="text1" w:themeTint="FF" w:themeShade="FF"/>
+          <w:sz w:val="22"/>
+          <w:szCs w:val="22"/>
+        </w:rPr>
+        <w:t xml:space="preserve"> Install </w:t>
+      </w:r>
+      <w:r>
+        <w:rPr>
+          <w:rFonts w:ascii="Times New Roman" w:hAnsi="Times New Roman" w:eastAsia="Times New Roman" w:cs="Times New Roman"/>
+          <w:b w:val="0"/>
+          <w:bCs w:val="0"/>
+          <w:color w:val="000000" w:themeColor="text1" w:themeTint="FF" w:themeShade="FF"/>
+          <w:sz w:val="22"/>
+          <w:szCs w:val="22"/>
+        </w:rPr>
+        <w:t xml:space="preserve">Tomcat </w:t>
+      </w:r>
+      <w:r>
+        <w:rPr>
+          <w:rFonts w:ascii="Times New Roman" w:hAnsi="Times New Roman" w:eastAsia="Times New Roman" w:cs="Times New Roman"/>
+          <w:b w:val="0"/>
+          <w:bCs w:val="0"/>
+          <w:color w:val="000000" w:themeColor="text1" w:themeTint="FF" w:themeShade="FF"/>
+          <w:sz w:val="22"/>
+          <w:szCs w:val="22"/>
+        </w:rPr>
+        <w:t>database by running the script "</w:t>
+      </w:r>
+      <w:r>
+        <w:rPr>
+          <w:rFonts w:ascii="Times New Roman" w:hAnsi="Times New Roman" w:eastAsia="Times New Roman" w:cs="Times New Roman"/>
+          <w:color w:val="000000" w:themeColor="text1" w:themeTint="FF" w:themeShade="FF"/>
+          <w:sz w:val="22"/>
+          <w:szCs w:val="22"/>
+        </w:rPr>
+        <w:t>tomcat_realm.sql</w:t>
+      </w:r>
+      <w:r>
+        <w:rPr>
+          <w:rFonts w:ascii="Times New Roman" w:hAnsi="Times New Roman" w:eastAsia="Times New Roman" w:cs="Times New Roman"/>
+          <w:b w:val="0"/>
+          <w:bCs w:val="0"/>
+          <w:color w:val="000000" w:themeColor="text1" w:themeTint="FF" w:themeShade="FF"/>
+          <w:sz w:val="22"/>
+          <w:szCs w:val="22"/>
+        </w:rPr>
+        <w:t>" under "assets\db"</w:t>
+      </w:r>
+    </w:p>
+    <w:p>
       <w:pPr>
         <w:pStyle w:val="Normal"/>
       </w:pPr>
@@ -224,60 +257,29 @@
           <w:sz w:val="22"/>
           <w:szCs w:val="22"/>
         </w:rPr>
-        <w:t>6</w:t>
-      </w:r>
-      <w:r>
-        <w:rPr>
-          <w:rFonts w:ascii="Times New Roman" w:hAnsi="Times New Roman" w:eastAsia="Times New Roman" w:cs="Times New Roman"/>
-          <w:b w:val="1"/>
-          <w:bCs w:val="1"/>
-          <w:color w:val="000000" w:themeColor="text1" w:themeTint="FF" w:themeShade="FF"/>
-          <w:sz w:val="22"/>
-          <w:szCs w:val="22"/>
-        </w:rPr>
-        <w:t xml:space="preserve">) </w:t>
-      </w:r>
-      <w:r>
-        <w:rPr>
-          <w:rFonts w:ascii="Times New Roman" w:hAnsi="Times New Roman" w:eastAsia="Times New Roman" w:cs="Times New Roman"/>
-          <w:b w:val="0"/>
-          <w:bCs w:val="0"/>
-          <w:color w:val="000000" w:themeColor="text1" w:themeTint="FF" w:themeShade="FF"/>
-          <w:sz w:val="22"/>
-          <w:szCs w:val="22"/>
-        </w:rPr>
-        <w:t xml:space="preserve">Setup </w:t>
-      </w:r>
-      <w:r>
-        <w:rPr>
-          <w:rFonts w:ascii="Times New Roman" w:hAnsi="Times New Roman" w:eastAsia="Times New Roman" w:cs="Times New Roman"/>
-          <w:b w:val="0"/>
-          <w:bCs w:val="0"/>
-          <w:color w:val="000000" w:themeColor="text1" w:themeTint="FF" w:themeShade="FF"/>
-          <w:sz w:val="22"/>
-          <w:szCs w:val="22"/>
-        </w:rPr>
-        <w:t>SSL on Tomcat by following the steps in the how-to guide that exists under wiki "</w:t>
-      </w:r>
-      <w:r>
-        <w:rPr>
-          <w:rFonts w:ascii="Times New Roman" w:hAnsi="Times New Roman" w:eastAsia="Times New Roman" w:cs="Times New Roman"/>
-          <w:color w:val="000000" w:themeColor="text1" w:themeTint="FF" w:themeShade="FF"/>
-          <w:sz w:val="22"/>
-          <w:szCs w:val="22"/>
-        </w:rPr>
-        <w:t>How-do-I-set-up-SSL-on-Tomcat.pdf</w:t>
-      </w:r>
-      <w:r>
-        <w:rPr>
-          <w:rFonts w:ascii="Times New Roman" w:hAnsi="Times New Roman" w:eastAsia="Times New Roman" w:cs="Times New Roman"/>
-          <w:b w:val="0"/>
-          <w:bCs w:val="0"/>
-          <w:color w:val="000000" w:themeColor="text1" w:themeTint="FF" w:themeShade="FF"/>
-          <w:sz w:val="22"/>
-          <w:szCs w:val="22"/>
-        </w:rPr>
-        <w:t>"</w:t>
+        <w:t>6)</w:t>
+      </w:r>
+      <w:r>
+        <w:rPr>
+          <w:rFonts w:ascii="Times New Roman" w:hAnsi="Times New Roman" w:eastAsia="Times New Roman" w:cs="Times New Roman"/>
+          <w:b w:val="0"/>
+          <w:bCs w:val="0"/>
+          <w:color w:val="000000" w:themeColor="text1" w:themeTint="FF" w:themeShade="FF"/>
+          <w:sz w:val="22"/>
+          <w:szCs w:val="22"/>
+        </w:rPr>
+        <w:t xml:space="preserve"> Install project database by running the script "SMB215.</w:t>
+      </w:r>
+      <w:r>
+        <w:rPr>
+          <w:rFonts w:ascii="Times New Roman" w:hAnsi="Times New Roman" w:eastAsia="Times New Roman" w:cs="Times New Roman"/>
+          <w:b w:val="0"/>
+          <w:bCs w:val="0"/>
+          <w:color w:val="000000" w:themeColor="text1" w:themeTint="FF" w:themeShade="FF"/>
+          <w:sz w:val="22"/>
+          <w:szCs w:val="22"/>
+        </w:rPr>
+        <w:t>sql" under "assets\db"</w:t>
       </w:r>
     </w:p>
     <w:p w14:noSpellErr="1">
@@ -293,7 +295,152 @@
           <w:sz w:val="22"/>
           <w:szCs w:val="22"/>
         </w:rPr>
-        <w:t>7</w:t>
+        <w:t>7)</w:t>
+      </w:r>
+      <w:r>
+        <w:rPr>
+          <w:rFonts w:ascii="Times New Roman" w:hAnsi="Times New Roman" w:eastAsia="Times New Roman" w:cs="Times New Roman"/>
+          <w:b w:val="0"/>
+          <w:bCs w:val="0"/>
+          <w:color w:val="000000" w:themeColor="text1" w:themeTint="FF" w:themeShade="FF"/>
+          <w:sz w:val="22"/>
+          <w:szCs w:val="22"/>
+        </w:rPr>
+        <w:t xml:space="preserve"> Create database user "SMB215_user</w:t>
+      </w:r>
+      <w:r>
+        <w:rPr>
+          <w:rFonts w:ascii="Times New Roman" w:hAnsi="Times New Roman" w:eastAsia="Times New Roman" w:cs="Times New Roman"/>
+          <w:b w:val="0"/>
+          <w:bCs w:val="0"/>
+          <w:color w:val="000000" w:themeColor="text1" w:themeTint="FF" w:themeShade="FF"/>
+          <w:sz w:val="22"/>
+          <w:szCs w:val="22"/>
+        </w:rPr>
+        <w:t>" and grant all privileges to SMB215 database</w:t>
+      </w:r>
+    </w:p>
+    <w:p w14:noSpellErr="1">
+      <w:pPr>
+        <w:pStyle w:val="Normal"/>
+      </w:pPr>
+      <w:r>
+        <w:rPr>
+          <w:rFonts w:ascii="Times New Roman" w:hAnsi="Times New Roman" w:eastAsia="Times New Roman" w:cs="Times New Roman"/>
+          <w:b w:val="1"/>
+          <w:bCs w:val="1"/>
+          <w:color w:val="000000" w:themeColor="text1" w:themeTint="FF" w:themeShade="FF"/>
+          <w:sz w:val="22"/>
+          <w:szCs w:val="22"/>
+        </w:rPr>
+        <w:t>8)</w:t>
+      </w:r>
+      <w:r>
+        <w:rPr>
+          <w:rFonts w:ascii="Times New Roman" w:hAnsi="Times New Roman" w:eastAsia="Times New Roman" w:cs="Times New Roman"/>
+          <w:b w:val="0"/>
+          <w:bCs w:val="0"/>
+          <w:color w:val="000000" w:themeColor="text1" w:themeTint="FF" w:themeShade="FF"/>
+          <w:sz w:val="22"/>
+          <w:szCs w:val="22"/>
+        </w:rPr>
+        <w:t xml:space="preserve"> Open context.xml file and change the database connection (db name, user and password)</w:t>
+      </w:r>
+    </w:p>
+    <w:p w14:noSpellErr="1">
+      <w:pPr>
+        <w:pStyle w:val="Normal"/>
+      </w:pPr>
+      <w:r>
+        <w:rPr>
+          <w:rFonts w:ascii="Times New Roman" w:hAnsi="Times New Roman" w:eastAsia="Times New Roman" w:cs="Times New Roman"/>
+          <w:b w:val="1"/>
+          <w:bCs w:val="1"/>
+          <w:color w:val="000000" w:themeColor="text1" w:themeTint="FF" w:themeShade="FF"/>
+          <w:sz w:val="22"/>
+          <w:szCs w:val="22"/>
+        </w:rPr>
+        <w:t>9</w:t>
+      </w:r>
+      <w:r>
+        <w:rPr>
+          <w:rFonts w:ascii="Times New Roman" w:hAnsi="Times New Roman" w:eastAsia="Times New Roman" w:cs="Times New Roman"/>
+          <w:b w:val="1"/>
+          <w:bCs w:val="1"/>
+          <w:color w:val="000000" w:themeColor="text1" w:themeTint="FF" w:themeShade="FF"/>
+          <w:sz w:val="22"/>
+          <w:szCs w:val="22"/>
+        </w:rPr>
+        <w:t>)</w:t>
+      </w:r>
+      <w:r>
+        <w:rPr>
+          <w:rFonts w:ascii="Times New Roman" w:hAnsi="Times New Roman" w:eastAsia="Times New Roman" w:cs="Times New Roman"/>
+          <w:b w:val="1"/>
+          <w:bCs w:val="1"/>
+          <w:color w:val="000000" w:themeColor="text1" w:themeTint="FF" w:themeShade="FF"/>
+          <w:sz w:val="22"/>
+          <w:szCs w:val="22"/>
+        </w:rPr>
+        <w:t xml:space="preserve"> </w:t>
+      </w:r>
+      <w:r>
+        <w:rPr>
+          <w:rFonts w:ascii="Times New Roman" w:hAnsi="Times New Roman" w:eastAsia="Times New Roman" w:cs="Times New Roman"/>
+          <w:b w:val="0"/>
+          <w:bCs w:val="0"/>
+          <w:color w:val="000000" w:themeColor="text1" w:themeTint="FF" w:themeShade="FF"/>
+          <w:sz w:val="22"/>
+          <w:szCs w:val="22"/>
+        </w:rPr>
+        <w:t xml:space="preserve">Setup </w:t>
+      </w:r>
+      <w:r>
+        <w:rPr>
+          <w:rFonts w:ascii="Times New Roman" w:hAnsi="Times New Roman" w:eastAsia="Times New Roman" w:cs="Times New Roman"/>
+          <w:b w:val="0"/>
+          <w:bCs w:val="0"/>
+          <w:color w:val="000000" w:themeColor="text1" w:themeTint="FF" w:themeShade="FF"/>
+          <w:sz w:val="22"/>
+          <w:szCs w:val="22"/>
+        </w:rPr>
+        <w:t>SSL on Tomcat by following the steps in the how-to guide that exists under wiki "</w:t>
+      </w:r>
+      <w:r>
+        <w:rPr>
+          <w:rFonts w:ascii="Times New Roman" w:hAnsi="Times New Roman" w:eastAsia="Times New Roman" w:cs="Times New Roman"/>
+          <w:color w:val="000000" w:themeColor="text1" w:themeTint="FF" w:themeShade="FF"/>
+          <w:sz w:val="22"/>
+          <w:szCs w:val="22"/>
+        </w:rPr>
+        <w:t>How-do-I-set-up-SSL-on-Tomcat.pdf</w:t>
+      </w:r>
+      <w:r>
+        <w:rPr>
+          <w:rFonts w:ascii="Times New Roman" w:hAnsi="Times New Roman" w:eastAsia="Times New Roman" w:cs="Times New Roman"/>
+          <w:b w:val="0"/>
+          <w:bCs w:val="0"/>
+          <w:color w:val="000000" w:themeColor="text1" w:themeTint="FF" w:themeShade="FF"/>
+          <w:sz w:val="22"/>
+          <w:szCs w:val="22"/>
+        </w:rPr>
+        <w:t>"</w:t>
+      </w:r>
+    </w:p>
+    <w:p w14:noSpellErr="1">
+      <w:pPr>
+        <w:pStyle w:val="Normal"/>
+      </w:pPr>
+      <w:r>
+        <w:rPr>
+          <w:rFonts w:ascii="Times New Roman" w:hAnsi="Times New Roman" w:eastAsia="Times New Roman" w:cs="Times New Roman"/>
+          <w:b w:val="1"/>
+          <w:bCs w:val="1"/>
+          <w:color w:val="000000" w:themeColor="text1" w:themeTint="FF" w:themeShade="FF"/>
+          <w:sz w:val="22"/>
+          <w:szCs w:val="22"/>
+        </w:rPr>
+        <w:t>10</w:t>
       </w:r>
       <w:r>
         <w:rPr>

</xml_diff>

<commit_message>
Update How-to wiki files
</commit_message>
<xml_diff>
--- a/assets/wiki/How-to-Configure-&-Run-the-Application.docx
+++ b/assets/wiki/How-to-Configure-&-Run-the-Application.docx
@@ -344,18 +344,51 @@
           <w:sz w:val="22"/>
           <w:szCs w:val="22"/>
         </w:rPr>
-        <w:t xml:space="preserve"> Open context.xml file </w:t>
-      </w:r>
-      <w:r>
-        <w:rPr>
-          <w:rFonts w:ascii="Times New Roman" w:hAnsi="Times New Roman" w:eastAsia="Times New Roman" w:cs="Times New Roman"/>
-          <w:b w:val="0"/>
-          <w:bCs w:val="0"/>
-          <w:color w:val="000000" w:themeColor="text1" w:themeTint="FF" w:themeShade="FF"/>
-          <w:sz w:val="22"/>
-          <w:szCs w:val="22"/>
-        </w:rPr>
-        <w:t>and Database.java file (under m.dekmak package)</w:t>
+        <w:t xml:space="preserve"> Open context.xml file</w:t>
+      </w:r>
+      <w:r>
+        <w:rPr>
+          <w:rFonts w:ascii="Times New Roman" w:hAnsi="Times New Roman" w:eastAsia="Times New Roman" w:cs="Times New Roman"/>
+          <w:b w:val="0"/>
+          <w:bCs w:val="0"/>
+          <w:color w:val="000000" w:themeColor="text1" w:themeTint="FF" w:themeShade="FF"/>
+          <w:sz w:val="22"/>
+          <w:szCs w:val="22"/>
+        </w:rPr>
+        <w:t>,</w:t>
+      </w:r>
+      <w:r>
+        <w:rPr>
+          <w:rFonts w:ascii="Times New Roman" w:hAnsi="Times New Roman" w:eastAsia="Times New Roman" w:cs="Times New Roman"/>
+          <w:b w:val="0"/>
+          <w:bCs w:val="0"/>
+          <w:color w:val="000000" w:themeColor="text1" w:themeTint="FF" w:themeShade="FF"/>
+          <w:sz w:val="22"/>
+          <w:szCs w:val="22"/>
+        </w:rPr>
+        <w:t xml:space="preserve"> </w:t>
+      </w:r>
+      <w:r>
+        <w:rPr>
+          <w:rFonts w:ascii="Times New Roman" w:hAnsi="Times New Roman" w:eastAsia="Times New Roman" w:cs="Times New Roman"/>
+          <w:b w:val="0"/>
+          <w:bCs w:val="0"/>
+          <w:color w:val="000000" w:themeColor="text1" w:themeTint="FF" w:themeShade="FF"/>
+          <w:sz w:val="22"/>
+          <w:szCs w:val="22"/>
+        </w:rPr>
+        <w:t>web.xml</w:t>
+      </w:r>
+      <w:r>
+        <w:rPr>
+          <w:rFonts w:ascii="Times New Roman" w:hAnsi="Times New Roman" w:eastAsia="Times New Roman" w:cs="Times New Roman"/>
+          <w:b w:val="0"/>
+          <w:bCs w:val="0"/>
+          <w:color w:val="000000" w:themeColor="text1" w:themeTint="FF" w:themeShade="FF"/>
+          <w:sz w:val="22"/>
+          <w:szCs w:val="22"/>
+        </w:rPr>
+        <w:t xml:space="preserve"> file</w:t>
       </w:r>
       <w:r>
         <w:rPr>

</xml_diff>